<commit_message>
botw beginning -> bomb end first strats
</commit_message>
<xml_diff>
--- a/Zelda/Blindfolded BotW - any% Notes by Bubzia.docx
+++ b/Zelda/Blindfolded BotW - any% Notes by Bubzia.docx
@@ -33,30 +33,301 @@
         <w:t>Tower</w:t>
       </w:r>
     </w:p>
+    <w:p>
+      <w:r>
+        <w:t>Cutscene skip //TODO learn timing</w:t>
+      </w:r>
+    </w:p>
+    <w:p>
+      <w:r>
+        <w:t>Z(1L), Uhold run mash A for slate cutscene</w:t>
+      </w:r>
+    </w:p>
+    <w:p>
+      <w:r>
+        <w:t>Mash till regain control //TODO memorize TBs or exact audio cue</w:t>
+      </w:r>
+    </w:p>
+    <w:p>
+      <w:pPr>
+        <w:rPr>
+          <w:lang w:val="en-US"/>
+        </w:rPr>
+      </w:pPr>
+      <w:r>
+        <w:rPr>
+          <w:lang w:val="en-US"/>
+        </w:rPr>
+        <w:t xml:space="preserve">Z(1R), ctap, </w:t>
+      </w:r>
+      <w:r>
+        <w:rPr>
+          <w:lang w:val="en-US"/>
+        </w:rPr>
+        <w:t>3s</w:t>
+      </w:r>
+      <w:r>
+        <w:rPr>
+          <w:lang w:val="en-US"/>
+        </w:rPr>
+        <w:t xml:space="preserve">U run </w:t>
+      </w:r>
+      <w:r>
+        <w:rPr>
+          <w:lang w:val="en-US"/>
+        </w:rPr>
+        <w:t>into 3sURinto L UL U mash A for slate</w:t>
+      </w:r>
+    </w:p>
+    <w:p>
+      <w:r>
+        <w:rPr>
+          <w:lang w:val="en-US"/>
+        </w:rPr>
+        <w:t xml:space="preserve">Mash till regain </w:t>
+      </w:r>
+      <w:r>
+        <w:rPr>
+          <w:lang w:val="en-US"/>
+        </w:rPr>
+        <w:t xml:space="preserve">control </w:t>
+      </w:r>
+      <w:r>
+        <w:t>/</w:t>
+      </w:r>
+      <w:r>
+        <w:t>/TODO memorize TBs or exact audio cue</w:t>
+      </w:r>
+    </w:p>
+    <w:p>
+      <w:pPr>
+        <w:rPr>
+          <w:lang w:val="en-US"/>
+        </w:rPr>
+      </w:pPr>
+      <w:r>
+        <w:rPr>
+          <w:lang w:val="en-US"/>
+        </w:rPr>
+        <w:t>Buffer U run ti</w:t>
+      </w:r>
+      <w:r>
+        <w:rPr>
+          <w:lang w:val="en-US"/>
+        </w:rPr>
+        <w:t>ll wall climb, then Y to climb up into U UL run for cutscene</w:t>
+      </w:r>
+    </w:p>
+    <w:p>
+      <w:pPr>
+        <w:rPr>
+          <w:lang w:val="en-US"/>
+        </w:rPr>
+      </w:pPr>
+      <w:r>
+        <w:rPr>
+          <w:lang w:val="en-US"/>
+        </w:rPr>
+        <w:t>(save)</w:t>
+      </w:r>
+    </w:p>
+    <w:p>
+      <w:pPr>
+        <w:rPr>
+          <w:lang w:val="en-US"/>
+        </w:rPr>
+      </w:pPr>
+      <w:r>
+        <w:rPr>
+          <w:lang w:val="en-US"/>
+        </w:rPr>
+        <w:t>//from here all beatcounts in 175 bpm</w:t>
+      </w:r>
+    </w:p>
+    <w:p>
+      <w:pPr>
+        <w:rPr>
+          <w:lang w:val="en-US"/>
+        </w:rPr>
+      </w:pPr>
+      <w:r>
+        <w:rPr>
+          <w:lang w:val="en-US"/>
+        </w:rPr>
+        <w:t>Ctap, 11U,11UL,25L mash</w:t>
+      </w:r>
+      <w:r>
+        <w:rPr>
+          <w:lang w:val="en-US"/>
+        </w:rPr>
+        <w:t xml:space="preserve"> A for axe, reZ, sbuffer UL, Z(4L)</w:t>
+      </w:r>
+    </w:p>
+    <w:p>
+      <w:pPr>
+        <w:rPr>
+          <w:lang w:val="en-US"/>
+        </w:rPr>
+      </w:pPr>
+      <w:r>
+        <w:rPr>
+          <w:lang w:val="en-US"/>
+        </w:rPr>
+        <w:t>(save) //only important save probably</w:t>
+      </w:r>
+    </w:p>
+    <w:p>
+      <w:pPr>
+        <w:rPr>
+          <w:lang w:val="en-US"/>
+        </w:rPr>
+      </w:pPr>
+      <w:r>
+        <w:rPr>
+          <w:lang w:val="en-US"/>
+        </w:rPr>
+        <w:t>Ctap, U run till Zelda cutscene, buffer UR during it and count 24-25 from b cancel, then full U till wall (around 50 beats //TODO check how many approx.)</w:t>
+      </w:r>
+    </w:p>
+    <w:p>
+      <w:pPr>
+        <w:rPr>
+          <w:lang w:val="en-US"/>
+        </w:rPr>
+      </w:pPr>
+      <w:r>
+        <w:rPr>
+          <w:lang w:val="en-US"/>
+        </w:rPr>
+        <w:t>Drop from wall into ctap, UR R mash A find slate somehow //TODO find some better normalization for this part</w:t>
+      </w:r>
+    </w:p>
+    <w:p>
+      <w:pPr>
+        <w:pStyle w:val="Heading2"/>
+        <w:rPr>
+          <w:lang w:val="en-US"/>
+        </w:rPr>
+      </w:pPr>
+      <w:r>
+        <w:rPr>
+          <w:lang w:val="en-US"/>
+        </w:rPr>
+        <w:t>Bombs</w:t>
+      </w:r>
+    </w:p>
+    <w:p>
+      <w:pPr>
+        <w:rPr>
+          <w:lang w:val="en-US"/>
+        </w:rPr>
+      </w:pPr>
+      <w:r>
+        <w:rPr>
+          <w:lang w:val="en-US"/>
+        </w:rPr>
+        <w:t>Skip cutscene x2, mash till control // TODO check how many, timing</w:t>
+      </w:r>
+    </w:p>
+    <w:p>
+      <w:pPr>
+        <w:rPr>
+          <w:lang w:val="en-US"/>
+        </w:rPr>
+      </w:pPr>
+      <w:r>
+        <w:rPr>
+          <w:lang w:val="en-US"/>
+        </w:rPr>
+        <w:t>Z,Ujump into falldamage cancel with 7CD,7.5CR, talk to old man</w:t>
+      </w:r>
+    </w:p>
+    <w:p>
+      <w:pPr>
+        <w:rPr>
+          <w:lang w:val="en-US"/>
+        </w:rPr>
+      </w:pPr>
+      <w:r>
+        <w:rPr>
+          <w:lang w:val="en-US"/>
+        </w:rPr>
+        <w:t>Talk option: B,A,A,A //TODO check when regain of control</w:t>
+      </w:r>
+    </w:p>
+    <w:p>
+      <w:pPr>
+        <w:rPr>
+          <w:lang w:val="en-US"/>
+        </w:rPr>
+      </w:pPr>
+      <w:r>
+        <w:rPr>
+          <w:lang w:val="en-US"/>
+        </w:rPr>
+        <w:t>Sbuffer L into Ztap, Ctap, U run till wall (XX beats TODO), then getup wall into reZtap, sbuffer L into Z(xU,yR,zU) TODO, A for slate</w:t>
+      </w:r>
+    </w:p>
+    <w:p>
+      <w:pPr>
+        <w:rPr>
+          <w:lang w:val="en-US"/>
+        </w:rPr>
+      </w:pPr>
+      <w:r>
+        <w:rPr>
+          <w:lang w:val="en-US"/>
+        </w:rPr>
+        <w:t>Skip cutscene into UL buffered run mash A //TODO confirm</w:t>
+      </w:r>
+    </w:p>
+    <w:p>
+      <w:pPr>
+        <w:rPr>
+          <w:lang w:val="en-US"/>
+        </w:rPr>
+      </w:pPr>
+      <w:r>
+        <w:rPr>
+          <w:lang w:val="en-US"/>
+        </w:rPr>
+        <w:t>After cutscene, Z(1R), throw bomb + detonate at 3, ctap into U till wall, L till wall, Rtap into bomb whilste , run R detonate into L into U UR for ladder, climb, reZ(buffered 2U,2R), sbuffer R into neutral bombthrow with 3 detonate, Z(Uhold when platform is moving), wait till stop into U till next area</w:t>
+      </w:r>
+    </w:p>
+    <w:p>
+      <w:pPr>
+        <w:rPr>
+          <w:lang w:val="en-US"/>
+        </w:rPr>
+      </w:pPr>
+      <w:r>
+        <w:rPr>
+          <w:lang w:val="en-US"/>
+        </w:rPr>
+        <w:t>Ctap into U till wall, L till wall</w:t>
+      </w:r>
+      <w:r>
+        <w:rPr>
+          <w:lang w:val="en-US"/>
+        </w:rPr>
+        <w:t>, Jx2 into fall into U ESS DL hold for ladder, cancel into Z(buffered3L1D,bomb3throw,buffered3R2D,bomb3throw, U run for ladder, Z(buffered1L5U4L,1-2L hold for steps, into U run mash A for monk</w:t>
+      </w:r>
+    </w:p>
+    <w:p>
+      <w:pPr>
+        <w:pStyle w:val="Heading2"/>
+      </w:pPr>
+      <w:r>
+        <w:t>Stasis</w:t>
+      </w:r>
+    </w:p>
     <w:p/>
     <w:p>
       <w:pPr>
         <w:pStyle w:val="Heading2"/>
       </w:pPr>
       <w:r>
-        <w:t>Bombs</w:t>
-      </w:r>
-    </w:p>
-    <w:p/>
-    <w:p>
-      <w:pPr>
-        <w:pStyle w:val="Heading2"/>
-      </w:pPr>
-      <w:r>
-        <w:t>Stasis</w:t>
-      </w:r>
-    </w:p>
-    <w:p/>
-    <w:p>
-      <w:pPr>
-        <w:pStyle w:val="Heading2"/>
-      </w:pPr>
-      <w:r>
+        <w:lastRenderedPageBreak/>
         <w:t>Cyro</w:t>
       </w:r>
     </w:p>
@@ -204,7 +475,6 @@
         </w:numPr>
       </w:pPr>
       <w:r>
-        <w:lastRenderedPageBreak/>
         <w:t>We can check how many arrows we dropped by saving, shooting all the arrows, counting and then reloading.</w:t>
       </w:r>
     </w:p>
@@ -376,6 +646,7 @@
         </w:numPr>
       </w:pPr>
       <w:r>
+        <w:lastRenderedPageBreak/>
         <w:t>Camera dynamic to static change: PB D tiny bit into neutral again for static camera : TODO is it affected with each load or reload or what?</w:t>
       </w:r>
       <w:r>
@@ -560,7 +831,6 @@
         </w:numPr>
       </w:pPr>
       <w:r>
-        <w:lastRenderedPageBreak/>
         <w:t xml:space="preserve">Boulder Tutorial </w:t>
       </w:r>
       <w:hyperlink r:id="rId7" w:history="1">
@@ -687,31 +957,7 @@
           <w:rPr>
             <w:rStyle w:val="Hyperlink"/>
           </w:rPr>
-          <w:t xml:space="preserve">botw-tools/amiibo.txt at master · </w:t>
-        </w:r>
-        <w:r>
-          <w:rPr>
-            <w:rStyle w:val="Hyperlink"/>
-          </w:rPr>
-          <w:t>M</w:t>
-        </w:r>
-        <w:r>
-          <w:rPr>
-            <w:rStyle w:val="Hyperlink"/>
-          </w:rPr>
-          <w:t>rCh</w:t>
-        </w:r>
-        <w:r>
-          <w:rPr>
-            <w:rStyle w:val="Hyperlink"/>
-          </w:rPr>
-          <w:t>e</w:t>
-        </w:r>
-        <w:r>
-          <w:rPr>
-            <w:rStyle w:val="Hyperlink"/>
-          </w:rPr>
-          <w:t>eze/botw-tools (github.com)</w:t>
+          <w:t>botw-tools/amiibo.txt at master · MrCheeze/botw-tools (github.com)</w:t>
         </w:r>
       </w:hyperlink>
       <w:r>
@@ -1036,7 +1282,6 @@
         </w:numPr>
       </w:pPr>
       <w:r>
-        <w:lastRenderedPageBreak/>
         <w:t xml:space="preserve">Climb the tower, kill guarding and use stamina food to do omega climb directly to ganons room //TODO figure out somehow without stamina shrooms or find amiibo setup for shrooms to skip farming (especially hyrule castle ones), </w:t>
       </w:r>
     </w:p>

</xml_diff>

<commit_message>
optimized till bombs botw
</commit_message>
<xml_diff>
--- a/Zelda/Blindfolded BotW - any% Notes by Bubzia.docx
+++ b/Zelda/Blindfolded BotW - any% Notes by Bubzia.docx
@@ -35,7 +35,10 @@
     </w:p>
     <w:p>
       <w:r>
-        <w:t>Cutscene skip //TODO learn timing</w:t>
+        <w:t xml:space="preserve">Cutscene </w:t>
+      </w:r>
+      <w:r>
+        <w:t>skip after second “reve etoi” instant movement</w:t>
       </w:r>
     </w:p>
     <w:p>
@@ -45,7 +48,10 @@
     </w:p>
     <w:p>
       <w:r>
-        <w:t>Mash till regain control //TODO memorize TBs or exact audio cue</w:t>
+        <w:t xml:space="preserve">Mash till regain control </w:t>
+      </w:r>
+      <w:r>
+        <w:t>mash 2 B until door opens</w:t>
       </w:r>
     </w:p>
     <w:p>
@@ -93,10 +99,7 @@
         <w:t xml:space="preserve">control </w:t>
       </w:r>
       <w:r>
-        <w:t>/</w:t>
-      </w:r>
-      <w:r>
-        <w:t>/TODO memorize TBs or exact audio cue</w:t>
+        <w:t xml:space="preserve">3 TB into buffer U </w:t>
       </w:r>
     </w:p>
     <w:p>
@@ -115,7 +118,19 @@
         <w:rPr>
           <w:lang w:val="en-US"/>
         </w:rPr>
-        <w:t>ll wall climb, then Y to climb up into U UL run for cutscene</w:t>
+        <w:t>ll wall climb, then Y to climb up into U U</w:t>
+      </w:r>
+      <w:r>
+        <w:rPr>
+          <w:lang w:val="en-US"/>
+        </w:rPr>
+        <w:t>R</w:t>
+      </w:r>
+      <w:r>
+        <w:rPr>
+          <w:lang w:val="en-US"/>
+        </w:rPr>
+        <w:t xml:space="preserve"> run for cutscene</w:t>
       </w:r>
     </w:p>
     <w:p>
@@ -154,7 +169,43 @@
         <w:rPr>
           <w:lang w:val="en-US"/>
         </w:rPr>
-        <w:t>Ctap, 11U,11UL,25L mash</w:t>
+        <w:t>Ctap, 1</w:t>
+      </w:r>
+      <w:r>
+        <w:rPr>
+          <w:lang w:val="en-US"/>
+        </w:rPr>
+        <w:t>0</w:t>
+      </w:r>
+      <w:r>
+        <w:rPr>
+          <w:lang w:val="en-US"/>
+        </w:rPr>
+        <w:t>U,1</w:t>
+      </w:r>
+      <w:r>
+        <w:rPr>
+          <w:lang w:val="en-US"/>
+        </w:rPr>
+        <w:t>0</w:t>
+      </w:r>
+      <w:r>
+        <w:rPr>
+          <w:lang w:val="en-US"/>
+        </w:rPr>
+        <w:t>UL,</w:t>
+      </w:r>
+      <w:r>
+        <w:rPr>
+          <w:lang w:val="en-US"/>
+        </w:rPr>
+        <w:t>35</w:t>
+      </w:r>
+      <w:r>
+        <w:rPr>
+          <w:lang w:val="en-US"/>
+        </w:rPr>
+        <w:t>L mash</w:t>
       </w:r>
       <w:r>
         <w:rPr>
@@ -186,7 +237,31 @@
         <w:rPr>
           <w:lang w:val="en-US"/>
         </w:rPr>
-        <w:t>Ctap, U run till Zelda cutscene, buffer UR during it and count 24-25 from b cancel, then full U till wall (around 50 beats //TODO check how many approx.)</w:t>
+        <w:t xml:space="preserve">Ctap, U run till Zelda cutscene, buffer UR during it and count 25 from b cancel, then full U till wall (around </w:t>
+      </w:r>
+      <w:r>
+        <w:rPr>
+          <w:lang w:val="en-US"/>
+        </w:rPr>
+        <w:t>7</w:t>
+      </w:r>
+      <w:r>
+        <w:rPr>
+          <w:lang w:val="en-US"/>
+        </w:rPr>
+        <w:t>0 beats</w:t>
+      </w:r>
+      <w:r>
+        <w:rPr>
+          <w:lang w:val="en-US"/>
+        </w:rPr>
+        <w:t xml:space="preserve"> can save potentially before</w:t>
+      </w:r>
+      <w:r>
+        <w:rPr>
+          <w:lang w:val="en-US"/>
+        </w:rPr>
+        <w:t>)</w:t>
       </w:r>
     </w:p>
     <w:p>
@@ -226,72 +301,319 @@
         <w:rPr>
           <w:lang w:val="en-US"/>
         </w:rPr>
-        <w:t>Skip cutscene x2, mash till control // TODO check how many, timing</w:t>
-      </w:r>
-    </w:p>
-    <w:p>
-      <w:pPr>
-        <w:rPr>
-          <w:lang w:val="en-US"/>
-        </w:rPr>
-      </w:pPr>
-      <w:r>
-        <w:rPr>
-          <w:lang w:val="en-US"/>
-        </w:rPr>
-        <w:t>Z,Ujump into falldamage cancel with 7CD,7.5CR, talk to old man</w:t>
-      </w:r>
-    </w:p>
-    <w:p>
-      <w:pPr>
-        <w:rPr>
-          <w:lang w:val="en-US"/>
-        </w:rPr>
-      </w:pPr>
-      <w:r>
-        <w:rPr>
-          <w:lang w:val="en-US"/>
-        </w:rPr>
-        <w:t>Talk option: B,A,A,A //TODO check when regain of control</w:t>
-      </w:r>
-    </w:p>
-    <w:p>
-      <w:pPr>
-        <w:rPr>
-          <w:lang w:val="en-US"/>
-        </w:rPr>
-      </w:pPr>
-      <w:r>
-        <w:rPr>
-          <w:lang w:val="en-US"/>
-        </w:rPr>
-        <w:t>Sbuffer L into Ztap, Ctap, U run till wall (XX beats TODO), then getup wall into reZtap, sbuffer L into Z(xU,yR,zU) TODO, A for slate</w:t>
-      </w:r>
-    </w:p>
-    <w:p>
-      <w:pPr>
-        <w:rPr>
-          <w:lang w:val="en-US"/>
-        </w:rPr>
-      </w:pPr>
-      <w:r>
-        <w:rPr>
-          <w:lang w:val="en-US"/>
-        </w:rPr>
-        <w:t>Skip cutscene into UL buffered run mash A //TODO confirm</w:t>
-      </w:r>
-    </w:p>
-    <w:p>
-      <w:pPr>
-        <w:rPr>
-          <w:lang w:val="en-US"/>
-        </w:rPr>
-      </w:pPr>
-      <w:r>
-        <w:rPr>
-          <w:lang w:val="en-US"/>
-        </w:rPr>
-        <w:t>After cutscene, Z(1R), throw bomb + detonate at 3, ctap into U till wall, L till wall, Rtap into bomb whilste , run R detonate into L into U UR for ladder, climb, reZ(buffered 2U,2R), sbuffer R into neutral bombthrow with 3 detonate, Z(Uhold when platform is moving), wait till stop into U till next area</w:t>
+        <w:t xml:space="preserve">2TB, </w:t>
+      </w:r>
+      <w:r>
+        <w:rPr>
+          <w:lang w:val="en-US"/>
+        </w:rPr>
+        <w:t xml:space="preserve">Skip cutscene </w:t>
+      </w:r>
+      <w:r>
+        <w:rPr>
+          <w:lang w:val="en-US"/>
+        </w:rPr>
+        <w:t>skip after first stone sounds, then after slate update TB</w:t>
+      </w:r>
+      <w:r>
+        <w:rPr>
+          <w:lang w:val="en-US"/>
+        </w:rPr>
+        <w:t>x2, mash till control // TODO check how many, timing</w:t>
+      </w:r>
+    </w:p>
+    <w:p>
+      <w:pPr>
+        <w:rPr>
+          <w:lang w:val="en-US"/>
+        </w:rPr>
+      </w:pPr>
+      <w:r>
+        <w:rPr>
+          <w:lang w:val="en-US"/>
+        </w:rPr>
+        <w:t xml:space="preserve">Z,Ujump into falldamage cancel with </w:t>
+      </w:r>
+      <w:r>
+        <w:rPr>
+          <w:lang w:val="en-US"/>
+        </w:rPr>
+        <w:t>6.5</w:t>
+      </w:r>
+      <w:r>
+        <w:rPr>
+          <w:lang w:val="en-US"/>
+        </w:rPr>
+        <w:t>CD,7CR, talk to old man</w:t>
+      </w:r>
+    </w:p>
+    <w:p>
+      <w:pPr>
+        <w:rPr>
+          <w:lang w:val="en-US"/>
+        </w:rPr>
+      </w:pPr>
+      <w:r>
+        <w:rPr>
+          <w:lang w:val="en-US"/>
+        </w:rPr>
+        <w:t xml:space="preserve">Talk option: B,A,A,A </w:t>
+      </w:r>
+      <w:r>
+        <w:rPr>
+          <w:lang w:val="en-US"/>
+        </w:rPr>
+        <w:t>; regain of control after tutorial + 1TB</w:t>
+      </w:r>
+    </w:p>
+    <w:p>
+      <w:pPr>
+        <w:rPr>
+          <w:lang w:val="en-US"/>
+        </w:rPr>
+      </w:pPr>
+      <w:r>
+        <w:rPr>
+          <w:lang w:val="en-US"/>
+        </w:rPr>
+        <w:t>Sbuffer L into Z</w:t>
+      </w:r>
+      <w:r>
+        <w:rPr>
+          <w:lang w:val="en-US"/>
+        </w:rPr>
+        <w:t>(1L)</w:t>
+      </w:r>
+      <w:r>
+        <w:rPr>
+          <w:lang w:val="en-US"/>
+        </w:rPr>
+        <w:t>, Ctap, U run till wall (</w:t>
+      </w:r>
+      <w:r>
+        <w:rPr>
+          <w:lang w:val="en-US"/>
+        </w:rPr>
+        <w:t>9</w:t>
+      </w:r>
+      <w:r>
+        <w:rPr>
+          <w:lang w:val="en-US"/>
+        </w:rPr>
+        <w:t>0</w:t>
+      </w:r>
+      <w:r>
+        <w:rPr>
+          <w:lang w:val="en-US"/>
+        </w:rPr>
+        <w:t xml:space="preserve"> beats), then </w:t>
+      </w:r>
+      <w:r>
+        <w:rPr>
+          <w:lang w:val="en-US"/>
+        </w:rPr>
+        <w:t xml:space="preserve">run into wall a few times, 1LJ,1neutral, </w:t>
+      </w:r>
+      <w:r>
+        <w:rPr>
+          <w:lang w:val="en-US"/>
+        </w:rPr>
+        <w:t xml:space="preserve">getup wall into reZtap, sbuffer L into </w:t>
+      </w:r>
+      <w:r>
+        <w:rPr>
+          <w:lang w:val="en-US"/>
+        </w:rPr>
+        <w:t xml:space="preserve">beatcount </w:t>
+      </w:r>
+      <w:r>
+        <w:rPr>
+          <w:lang w:val="en-US"/>
+        </w:rPr>
+        <w:t>1</w:t>
+      </w:r>
+      <w:r>
+        <w:rPr>
+          <w:lang w:val="en-US"/>
+        </w:rPr>
+        <w:t>1</w:t>
+      </w:r>
+      <w:r>
+        <w:rPr>
+          <w:lang w:val="en-US"/>
+        </w:rPr>
+        <w:t xml:space="preserve">U </w:t>
+      </w:r>
+      <w:r>
+        <w:rPr>
+          <w:lang w:val="en-US"/>
+        </w:rPr>
+        <w:t>then Z(</w:t>
+      </w:r>
+      <w:r>
+        <w:rPr>
+          <w:lang w:val="en-US"/>
+        </w:rPr>
+        <w:t>U</w:t>
+      </w:r>
+      <w:r>
+        <w:rPr>
+          <w:lang w:val="en-US"/>
+        </w:rPr>
+        <w:t>hold</w:t>
+      </w:r>
+      <w:r>
+        <w:rPr>
+          <w:lang w:val="en-US"/>
+        </w:rPr>
+        <w:t xml:space="preserve"> till </w:t>
+      </w:r>
+      <w:r>
+        <w:rPr>
+          <w:lang w:val="en-US"/>
+        </w:rPr>
+        <w:t>wall ,UJ</w:t>
+      </w:r>
+      <w:r>
+        <w:rPr>
+          <w:lang w:val="en-US"/>
+        </w:rPr>
+        <w:t>climb +2U,</w:t>
+      </w:r>
+      <w:r>
+        <w:rPr>
+          <w:lang w:val="en-US"/>
+        </w:rPr>
+        <w:t>7R,U hold into A mash</w:t>
+      </w:r>
+      <w:r>
+        <w:rPr>
+          <w:lang w:val="en-US"/>
+        </w:rPr>
+        <w:t xml:space="preserve"> for slate</w:t>
+      </w:r>
+      <w:r>
+        <w:rPr>
+          <w:lang w:val="en-US"/>
+        </w:rPr>
+        <w:t>)</w:t>
+      </w:r>
+    </w:p>
+    <w:p>
+      <w:pPr>
+        <w:rPr>
+          <w:lang w:val="en-US"/>
+        </w:rPr>
+      </w:pPr>
+      <w:r>
+        <w:rPr>
+          <w:lang w:val="en-US"/>
+        </w:rPr>
+        <w:t>Skip into U hold A mash for elevator skip</w:t>
+      </w:r>
+    </w:p>
+    <w:p>
+      <w:pPr>
+        <w:rPr>
+          <w:lang w:val="en-US"/>
+        </w:rPr>
+      </w:pPr>
+      <w:r>
+        <w:rPr>
+          <w:lang w:val="en-US"/>
+        </w:rPr>
+        <w:t xml:space="preserve">Skip into UL buffered </w:t>
+      </w:r>
+      <w:r>
+        <w:rPr>
+          <w:lang w:val="en-US"/>
+        </w:rPr>
+        <w:t xml:space="preserve">run CD </w:t>
+      </w:r>
+      <w:r>
+        <w:rPr>
+          <w:lang w:val="en-US"/>
+        </w:rPr>
+        <w:t xml:space="preserve">mash </w:t>
+      </w:r>
+    </w:p>
+    <w:p>
+      <w:pPr>
+        <w:rPr>
+          <w:lang w:val="en-US"/>
+        </w:rPr>
+      </w:pPr>
+      <w:r>
+        <w:rPr>
+          <w:lang w:val="en-US"/>
+        </w:rPr>
+        <w:t>After cutscene</w:t>
+      </w:r>
+      <w:r>
+        <w:rPr>
+          <w:lang w:val="en-US"/>
+        </w:rPr>
+        <w:t>( 2tutorial TB)</w:t>
+      </w:r>
+      <w:r>
+        <w:rPr>
+          <w:lang w:val="en-US"/>
+        </w:rPr>
+        <w:t>, Z(</w:t>
+      </w:r>
+      <w:r>
+        <w:rPr>
+          <w:lang w:val="en-US"/>
+        </w:rPr>
+        <w:t>2</w:t>
+      </w:r>
+      <w:r>
+        <w:rPr>
+          <w:lang w:val="en-US"/>
+        </w:rPr>
+        <w:t>R), throw bomb + detonate at 3, ctap into U till wall</w:t>
+      </w:r>
+      <w:r>
+        <w:rPr>
+          <w:lang w:val="en-US"/>
+        </w:rPr>
+        <w:t>(5s)</w:t>
+      </w:r>
+      <w:r>
+        <w:rPr>
+          <w:lang w:val="en-US"/>
+        </w:rPr>
+        <w:t xml:space="preserve">, L till wall, Rtap into bomb whilste , run R detonate into L into </w:t>
+      </w:r>
+      <w:r>
+        <w:rPr>
+          <w:lang w:val="en-US"/>
+        </w:rPr>
+        <w:t>Rtap,</w:t>
+      </w:r>
+      <w:r>
+        <w:rPr>
+          <w:lang w:val="en-US"/>
+        </w:rPr>
+        <w:t xml:space="preserve">U UR for ladder, climb, reZ(buffered 2U,2R), sbuffer R into neutral bombthrow with 3 detonate, Z(Uhold when platform is moving), wait till stop into </w:t>
+      </w:r>
+      <w:r>
+        <w:rPr>
+          <w:lang w:val="en-US"/>
+        </w:rPr>
+        <w:t>Z(3</w:t>
+      </w:r>
+      <w:r>
+        <w:rPr>
+          <w:lang w:val="en-US"/>
+        </w:rPr>
+        <w:t>U</w:t>
+      </w:r>
+      <w:r>
+        <w:rPr>
+          <w:lang w:val="en-US"/>
+        </w:rPr>
+        <w:t>)</w:t>
       </w:r>
     </w:p>
     <w:p>
@@ -315,9 +637,43 @@
     </w:p>
     <w:p>
       <w:pPr>
+        <w:rPr>
+          <w:lang w:val="en-US"/>
+        </w:rPr>
+      </w:pPr>
+      <w:r>
+        <w:rPr>
+          <w:lang w:val="en-US"/>
+        </w:rPr>
+        <w:t>Skip</w:t>
+      </w:r>
+    </w:p>
+    <w:p>
+      <w:pPr>
+        <w:rPr>
+          <w:lang w:val="en-US"/>
+        </w:rPr>
+      </w:pPr>
+      <w:r>
+        <w:rPr>
+          <w:lang w:val="en-US"/>
+        </w:rPr>
+        <w:t>TB, wait for sound of dissolve then skip after 2 s</w:t>
+      </w:r>
+    </w:p>
+    <w:p>
+      <w:pPr>
+        <w:rPr>
+          <w:lang w:val="en-US"/>
+        </w:rPr>
+      </w:pPr>
+    </w:p>
+    <w:p>
+      <w:pPr>
         <w:pStyle w:val="Heading2"/>
       </w:pPr>
       <w:r>
+        <w:lastRenderedPageBreak/>
         <w:t>Stasis</w:t>
       </w:r>
     </w:p>
@@ -327,7 +683,6 @@
         <w:pStyle w:val="Heading2"/>
       </w:pPr>
       <w:r>
-        <w:lastRenderedPageBreak/>
         <w:t>Cyro</w:t>
       </w:r>
     </w:p>
@@ -603,6 +958,21 @@
         <w:t xml:space="preserve"> //TODO check all 1 hit attacks from ganon + blights , MM link might not be the best farm then, but still would probably need some arrows from it = maybe ancient arrows?</w:t>
       </w:r>
     </w:p>
+    <w:p>
+      <w:pPr>
+        <w:ind w:left="360"/>
+      </w:pPr>
+    </w:p>
+    <w:p>
+      <w:pPr>
+        <w:ind w:left="360"/>
+      </w:pPr>
+    </w:p>
+    <w:p>
+      <w:pPr>
+        <w:ind w:left="360"/>
+      </w:pPr>
+    </w:p>
     <w:p/>
     <w:p/>
     <w:p>
@@ -646,7 +1016,6 @@
         </w:numPr>
       </w:pPr>
       <w:r>
-        <w:lastRenderedPageBreak/>
         <w:t>Camera dynamic to static change: PB D tiny bit into neutral again for static camera : TODO is it affected with each load or reload or what?</w:t>
       </w:r>
       <w:r>
@@ -711,6 +1080,30 @@
       </w:pPr>
       <w:r>
         <w:t>Ztargeting in general resets to dynamic camera : CAREFUL!</w:t>
+      </w:r>
+    </w:p>
+    <w:p>
+      <w:pPr>
+        <w:pStyle w:val="ListParagraph"/>
+        <w:numPr>
+          <w:ilvl w:val="0"/>
+          <w:numId w:val="3"/>
+        </w:numPr>
+      </w:pPr>
+      <w:r>
+        <w:t>Saving: R2 into U AU confirm , you should unequip weapon for saving to recognize auto saves</w:t>
+      </w:r>
+    </w:p>
+    <w:p>
+      <w:pPr>
+        <w:pStyle w:val="ListParagraph"/>
+        <w:numPr>
+          <w:ilvl w:val="0"/>
+          <w:numId w:val="3"/>
+        </w:numPr>
+      </w:pPr>
+      <w:r>
+        <w:t>Mash text with A hold B mash</w:t>
       </w:r>
     </w:p>
     <w:p/>
@@ -794,7 +1187,19 @@
           <w:rPr>
             <w:rStyle w:val="Hyperlink"/>
           </w:rPr>
-          <w:t>(8) How to Speedrun Breath of the Wild’s Great Plateau (Beginner Tutorial) - YouTube</w:t>
+          <w:t>(8) How to Speedrun Breath of th</w:t>
+        </w:r>
+        <w:r>
+          <w:rPr>
+            <w:rStyle w:val="Hyperlink"/>
+          </w:rPr>
+          <w:t>e</w:t>
+        </w:r>
+        <w:r>
+          <w:rPr>
+            <w:rStyle w:val="Hyperlink"/>
+          </w:rPr>
+          <w:t xml:space="preserve"> Wild’s Great Plateau (Beginner Tutorial) - YouTube</w:t>
         </w:r>
       </w:hyperlink>
     </w:p>
@@ -976,6 +1381,19 @@
         </w:numPr>
       </w:pPr>
       <w:r>
+        <w:t>Check if cooked food has higher priority than misc pickups</w:t>
+      </w:r>
+    </w:p>
+    <w:p>
+      <w:pPr>
+        <w:pStyle w:val="ListParagraph"/>
+        <w:numPr>
+          <w:ilvl w:val="0"/>
+          <w:numId w:val="2"/>
+        </w:numPr>
+      </w:pPr>
+      <w:r>
+        <w:lastRenderedPageBreak/>
         <w:t>TODO check fierce diety armor how many hits ganon can give you, because attack buff is enough to get from food + elixir to last 13 min</w:t>
       </w:r>
     </w:p>

</xml_diff>